<commit_message>
Adding classes to Code
</commit_message>
<xml_diff>
--- a/Document/TasksBacklog/Backlog.docx
+++ b/Document/TasksBacklog/Backlog.docx
@@ -24,43 +24,69 @@
     </w:p>
     <w:p>
       <w:r>
-        <w:t>Make it do 3 hard coded knock</w:t>
-      </w:r>
-      <w:r>
-        <w:t>-</w:t>
-      </w:r>
+        <w:t>Make it do 3 hard coded knock-knock jokes. (Due next week)</w:t>
+      </w:r>
+    </w:p>
+    <w:p>
+      <w:r>
+        <w:t xml:space="preserve">Make it responsive </w:t>
+      </w:r>
+      <w:proofErr w:type="spellStart"/>
+      <w:r>
+        <w:t>chatbot</w:t>
+      </w:r>
+      <w:proofErr w:type="spellEnd"/>
+      <w:r>
+        <w:t>. (Due next week)</w:t>
+      </w:r>
+    </w:p>
+    <w:p>
+      <w:r>
+        <w:t>Make it interact with knock-knock jokes. (Due next week)</w:t>
+      </w:r>
+    </w:p>
+    <w:p>
+      <w:r>
+        <w:t xml:space="preserve">Have the </w:t>
+      </w:r>
+      <w:proofErr w:type="spellStart"/>
+      <w:r>
+        <w:t>chatbot</w:t>
+      </w:r>
+      <w:proofErr w:type="spellEnd"/>
+      <w:r>
+        <w:t xml:space="preserve"> understand written-out grunts such as “um” or “ah”.</w:t>
+      </w:r>
+    </w:p>
+    <w:p>
+      <w:r>
+        <w:t xml:space="preserve">Have the </w:t>
+      </w:r>
+      <w:proofErr w:type="spellStart"/>
+      <w:r>
+        <w:t>chatbot</w:t>
+      </w:r>
+      <w:proofErr w:type="spellEnd"/>
+      <w:r>
+        <w:t xml:space="preserve"> understand if the user is taking a long time to respond back.</w:t>
+      </w:r>
+    </w:p>
+    <w:p>
+      <w:r>
+        <w:t xml:space="preserve">Make the </w:t>
+      </w:r>
+      <w:proofErr w:type="spellStart"/>
+      <w:r>
+        <w:t>chatbot</w:t>
+      </w:r>
+      <w:proofErr w:type="spellEnd"/>
+      <w:r>
+        <w:t xml:space="preserve"> change the subject or joke to something it knows within its program.</w:t>
+      </w:r>
+    </w:p>
+    <w:p>
       <w:bookmarkStart w:id="0" w:name="_GoBack"/>
       <w:bookmarkEnd w:id="0"/>
-      <w:r>
-        <w:t>knock jokes.</w:t>
-      </w:r>
-      <w:r>
-        <w:t xml:space="preserve"> (Due next week)</w:t>
-      </w:r>
-    </w:p>
-    <w:p>
-      <w:r>
-        <w:t xml:space="preserve">Make it responsive </w:t>
-      </w:r>
-      <w:proofErr w:type="spellStart"/>
-      <w:r>
-        <w:t>chatbot</w:t>
-      </w:r>
-      <w:proofErr w:type="spellEnd"/>
-      <w:r>
-        <w:t>. (Due next week)</w:t>
-      </w:r>
-    </w:p>
-    <w:p>
-      <w:r>
-        <w:t>Make it interact with knock-</w:t>
-      </w:r>
-      <w:r>
-        <w:t>knock jokes.</w:t>
-      </w:r>
-      <w:r>
-        <w:t xml:space="preserve"> (Due next week)</w:t>
-      </w:r>
     </w:p>
     <w:sectPr>
       <w:pgSz w:w="12240" w:h="15840"/>

</xml_diff>